<commit_message>
settlement ve discusiion eklendi ama kontrol edilmedi
</commit_message>
<xml_diff>
--- a/wmn/wmnBackground.docx
+++ b/wmn/wmnBackground.docx
@@ -6,6 +6,9 @@
       <w:pPr>
         <w:pStyle w:val="Heading1"/>
       </w:pPr>
+      <w:r>
+        <w:t xml:space="preserve">2. </w:t>
+      </w:r>
       <w:r>
         <w:t>BACKGROUND ON WIRELESS MESH NETWORKS</w:t>
       </w:r>
@@ -124,15 +127,7 @@
         <w:rPr>
           <w:rFonts w:ascii="Times New Roman" w:hAnsi="Times New Roman" w:cs="Times New Roman"/>
         </w:rPr>
-        <w:t xml:space="preserve">, connecting nodes that are not located within the transmission </w:t>
-      </w:r>
-      <w:bookmarkStart w:id="0" w:name="_GoBack"/>
-      <w:bookmarkEnd w:id="0"/>
-      <w:r>
-        <w:rPr>
-          <w:rFonts w:ascii="Times New Roman" w:hAnsi="Times New Roman" w:cs="Times New Roman"/>
-        </w:rPr>
-        <w:t>range of each other</w:t>
+        <w:t>, connecting nodes that are not located within the transmission range of each other</w:t>
       </w:r>
       <w:r>
         <w:rPr>
@@ -243,6 +238,9 @@
       <w:pPr>
         <w:pStyle w:val="Heading2"/>
       </w:pPr>
+      <w:r>
+        <w:t xml:space="preserve">2.1 </w:t>
+      </w:r>
       <w:r>
         <w:t xml:space="preserve">Network </w:t>
       </w:r>
@@ -917,6 +915,9 @@
         <w:pStyle w:val="Heading2"/>
       </w:pPr>
       <w:r>
+        <w:t xml:space="preserve">2.2 </w:t>
+      </w:r>
+      <w:r>
         <w:t>Characteristics of Wireless Mesh Networks</w:t>
       </w:r>
     </w:p>
@@ -1097,6 +1098,7 @@
           <w:rFonts w:ascii="Times New Roman" w:hAnsi="Times New Roman" w:cs="Times New Roman"/>
         </w:rPr>
       </w:pPr>
+      <w:bookmarkStart w:id="0" w:name="_GoBack"/>
       <w:r>
         <w:rPr>
           <w:rFonts w:ascii="Times New Roman" w:hAnsi="Times New Roman" w:cs="Times New Roman"/>
@@ -1292,6 +1294,7 @@
         <w:t xml:space="preserve"> </w:t>
       </w:r>
     </w:p>
+    <w:bookmarkEnd w:id="0"/>
     <w:sectPr>
       <w:pgSz w:w="11900" w:h="16840"/>
       <w:pgMar w:top="1440" w:right="1800" w:bottom="1440" w:left="1800" w:header="708" w:footer="708" w:gutter="0"/>

</xml_diff>